<commit_message>
Se cagrego word correcto
</commit_message>
<xml_diff>
--- a/Caja.docx
+++ b/Caja.docx
@@ -4,7 +4,7 @@
   <w:body>
     <w:p>
       <w:pPr>
-        <w:pStyle w:val="Title"/>
+        <w:pStyle w:val="Ttulo"/>
         <w:jc w:val="center"/>
         <w:rPr>
           <w:lang w:val="es-EC"/>
@@ -19,7 +19,7 @@
     </w:p>
     <w:p>
       <w:pPr>
-        <w:pStyle w:val="Heading1"/>
+        <w:pStyle w:val="Ttulo1"/>
         <w:rPr>
           <w:lang w:val="es-EC"/>
         </w:rPr>
@@ -33,7 +33,7 @@
     </w:p>
     <w:p>
       <w:pPr>
-        <w:pStyle w:val="Heading1"/>
+        <w:pStyle w:val="Ttulo1"/>
       </w:pPr>
       <w:proofErr w:type="spellStart"/>
       <w:r>
@@ -43,7 +43,7 @@
     </w:p>
     <w:p>
       <w:pPr>
-        <w:pStyle w:val="ListParagraph"/>
+        <w:pStyle w:val="Prrafodelista"/>
         <w:numPr>
           <w:ilvl w:val="0"/>
           <w:numId w:val="9"/>
@@ -55,7 +55,7 @@
     </w:p>
     <w:p>
       <w:pPr>
-        <w:pStyle w:val="ListParagraph"/>
+        <w:pStyle w:val="Prrafodelista"/>
         <w:numPr>
           <w:ilvl w:val="0"/>
           <w:numId w:val="9"/>
@@ -67,7 +67,7 @@
     </w:p>
     <w:p>
       <w:pPr>
-        <w:pStyle w:val="Heading1"/>
+        <w:pStyle w:val="Ttulo1"/>
         <w:rPr>
           <w:lang w:val="es-EC"/>
         </w:rPr>
@@ -132,7 +132,7 @@
     </w:p>
     <w:p>
       <w:pPr>
-        <w:pStyle w:val="Heading1"/>
+        <w:pStyle w:val="Ttulo1"/>
       </w:pPr>
       <w:proofErr w:type="spellStart"/>
       <w:r>
@@ -142,7 +142,7 @@
     </w:p>
     <w:p>
       <w:pPr>
-        <w:pStyle w:val="ListParagraph"/>
+        <w:pStyle w:val="Prrafodelista"/>
         <w:numPr>
           <w:ilvl w:val="0"/>
           <w:numId w:val="10"/>
@@ -220,7 +220,7 @@
     </w:p>
     <w:p>
       <w:pPr>
-        <w:pStyle w:val="ListParagraph"/>
+        <w:pStyle w:val="Prrafodelista"/>
         <w:numPr>
           <w:ilvl w:val="1"/>
           <w:numId w:val="10"/>
@@ -238,7 +238,7 @@
     </w:p>
     <w:p>
       <w:pPr>
-        <w:pStyle w:val="ListParagraph"/>
+        <w:pStyle w:val="Prrafodelista"/>
         <w:numPr>
           <w:ilvl w:val="1"/>
           <w:numId w:val="10"/>
@@ -256,7 +256,7 @@
     </w:p>
     <w:p>
       <w:pPr>
-        <w:pStyle w:val="ListParagraph"/>
+        <w:pStyle w:val="Prrafodelista"/>
         <w:numPr>
           <w:ilvl w:val="1"/>
           <w:numId w:val="10"/>
@@ -274,7 +274,7 @@
     </w:p>
     <w:p>
       <w:pPr>
-        <w:pStyle w:val="ListParagraph"/>
+        <w:pStyle w:val="Prrafodelista"/>
         <w:numPr>
           <w:ilvl w:val="0"/>
           <w:numId w:val="10"/>
@@ -295,15 +295,594 @@
         </w:rPr>
         <w:t>, aplicando los patrones elegidos.</w:t>
       </w:r>
+    </w:p>
+    <w:p>
+      <w:pPr>
+        <w:rPr>
+          <w:lang w:val="es-EC"/>
+        </w:rPr>
+      </w:pPr>
+    </w:p>
+    <w:p>
+      <w:pPr>
+        <w:rPr>
+          <w:lang w:val="es-EC"/>
+        </w:rPr>
+      </w:pPr>
+    </w:p>
+    <w:p>
+      <w:pPr>
+        <w:rPr>
+          <w:lang w:val="es-EC"/>
+        </w:rPr>
+      </w:pPr>
+    </w:p>
+    <w:p>
+      <w:pPr>
+        <w:rPr>
+          <w:lang w:val="es-EC"/>
+        </w:rPr>
+      </w:pPr>
+    </w:p>
+    <w:p>
+      <w:pPr>
+        <w:rPr>
+          <w:lang w:val="es-EC"/>
+        </w:rPr>
+      </w:pPr>
+    </w:p>
+    <w:p>
+      <w:pPr>
+        <w:rPr>
+          <w:lang w:val="es-EC"/>
+        </w:rPr>
+      </w:pPr>
+    </w:p>
+    <w:p>
+      <w:pPr>
+        <w:rPr>
+          <w:lang w:val="es-EC"/>
+        </w:rPr>
+      </w:pPr>
+    </w:p>
+    <w:p>
+      <w:pPr>
+        <w:rPr>
+          <w:lang w:val="es-EC"/>
+        </w:rPr>
+      </w:pPr>
+    </w:p>
+    <w:p>
+      <w:pPr>
+        <w:rPr>
+          <w:lang w:val="es-EC"/>
+        </w:rPr>
+      </w:pPr>
+    </w:p>
+    <w:p>
+      <w:pPr>
+        <w:rPr>
+          <w:lang w:val="es-EC"/>
+        </w:rPr>
+      </w:pPr>
+    </w:p>
+    <w:p>
+      <w:pPr>
+        <w:rPr>
+          <w:lang w:val="es-EC"/>
+        </w:rPr>
+      </w:pPr>
+    </w:p>
+    <w:p>
+      <w:pPr>
+        <w:rPr>
+          <w:lang w:val="es-EC"/>
+        </w:rPr>
+      </w:pPr>
+    </w:p>
+    <w:p>
+      <w:pPr>
+        <w:rPr>
+          <w:lang w:val="es-EC"/>
+        </w:rPr>
+      </w:pPr>
+    </w:p>
+    <w:p>
+      <w:pPr>
+        <w:rPr>
+          <w:lang w:val="es-EC"/>
+        </w:rPr>
+      </w:pPr>
+    </w:p>
+    <w:p>
+      <w:pPr>
+        <w:rPr>
+          <w:lang w:val="es-EC"/>
+        </w:rPr>
+      </w:pPr>
+    </w:p>
+    <w:p>
+      <w:pPr>
+        <w:rPr>
+          <w:lang w:val="es-EC"/>
+        </w:rPr>
+      </w:pPr>
+    </w:p>
+    <w:p>
+      <w:pPr>
+        <w:rPr>
+          <w:lang w:val="es-EC"/>
+        </w:rPr>
+      </w:pPr>
       <w:bookmarkStart w:id="0" w:name="_GoBack"/>
       <w:bookmarkEnd w:id="0"/>
     </w:p>
     <w:p>
       <w:pPr>
         <w:rPr>
+          <w:rFonts w:asciiTheme="minorHAnsi" w:hAnsiTheme="minorHAnsi"/>
+          <w:b/>
+          <w:bCs/>
+        </w:rPr>
+      </w:pPr>
+      <w:r>
+        <w:rPr>
+          <w:rFonts w:asciiTheme="minorHAnsi" w:hAnsiTheme="minorHAnsi"/>
+          <w:b/>
+          <w:bCs/>
+        </w:rPr>
+        <w:lastRenderedPageBreak/>
+        <w:t>CREACIONALES</w:t>
+      </w:r>
+    </w:p>
+    <w:p>
+      <w:pPr>
+        <w:rPr>
+          <w:rFonts w:asciiTheme="minorHAnsi" w:hAnsiTheme="minorHAnsi"/>
+          <w:b/>
+          <w:bCs/>
+        </w:rPr>
+      </w:pPr>
+    </w:p>
+    <w:p>
+      <w:pPr>
+        <w:pStyle w:val="Prrafodelista"/>
+        <w:numPr>
+          <w:ilvl w:val="0"/>
+          <w:numId w:val="17"/>
+        </w:numPr>
+      </w:pPr>
+      <w:proofErr w:type="spellStart"/>
+      <w:r>
+        <w:rPr>
+          <w:b/>
+          <w:bCs/>
+        </w:rPr>
+        <w:t>Abstract</w:t>
+      </w:r>
+      <w:proofErr w:type="spellEnd"/>
+      <w:r>
+        <w:rPr>
+          <w:b/>
+          <w:bCs/>
+        </w:rPr>
+        <w:t xml:space="preserve"> </w:t>
+      </w:r>
+      <w:r>
+        <w:rPr>
+          <w:b/>
+          <w:bCs/>
+        </w:rPr>
+        <w:t>Factory.</w:t>
+      </w:r>
+      <w:r>
+        <w:t xml:space="preserve"> -</w:t>
+      </w:r>
+      <w:r>
+        <w:t xml:space="preserve"> la implementación de este patrón no es necesaria debido a que el sistema no requiere que se creen diferentes productos, en este caso, diferentes cajeros con características particulares, dado a que manejamos únicamente un cajero con funciones determinadas.</w:t>
+      </w:r>
+    </w:p>
+    <w:p>
+      <w:pPr>
+        <w:pStyle w:val="Prrafodelista"/>
+      </w:pPr>
+    </w:p>
+    <w:p>
+      <w:pPr>
+        <w:pStyle w:val="Prrafodelista"/>
+        <w:numPr>
+          <w:ilvl w:val="0"/>
+          <w:numId w:val="17"/>
+        </w:numPr>
+      </w:pPr>
+      <w:r>
+        <w:rPr>
+          <w:b/>
+          <w:bCs/>
+        </w:rPr>
+        <w:t xml:space="preserve">Factory </w:t>
+      </w:r>
+      <w:proofErr w:type="spellStart"/>
+      <w:proofErr w:type="gramStart"/>
+      <w:r>
+        <w:rPr>
+          <w:b/>
+          <w:bCs/>
+        </w:rPr>
+        <w:t>Method</w:t>
+      </w:r>
+      <w:proofErr w:type="spellEnd"/>
+      <w:r>
+        <w:rPr>
+          <w:b/>
+          <w:bCs/>
+        </w:rPr>
+        <w:t>.-</w:t>
+      </w:r>
+      <w:proofErr w:type="gramEnd"/>
+      <w:r>
+        <w:t xml:space="preserve"> de igual forma de </w:t>
+      </w:r>
+      <w:proofErr w:type="spellStart"/>
+      <w:r>
+        <w:t>abstract</w:t>
+      </w:r>
+      <w:proofErr w:type="spellEnd"/>
+      <w:r>
+        <w:t xml:space="preserve"> </w:t>
+      </w:r>
+      <w:proofErr w:type="spellStart"/>
+      <w:r>
+        <w:t>factory</w:t>
+      </w:r>
+      <w:proofErr w:type="spellEnd"/>
+      <w:r>
+        <w:t>, este patrón no es útil en el sistema debido a que no es necesario la creación de algún producto extra.</w:t>
+      </w:r>
+    </w:p>
+    <w:p>
+      <w:pPr>
+        <w:pStyle w:val="Prrafodelista"/>
+      </w:pPr>
+    </w:p>
+    <w:p>
+      <w:pPr>
+        <w:pStyle w:val="Prrafodelista"/>
+      </w:pPr>
+    </w:p>
+    <w:p>
+      <w:pPr>
+        <w:pStyle w:val="Prrafodelista"/>
+        <w:numPr>
+          <w:ilvl w:val="0"/>
+          <w:numId w:val="16"/>
+        </w:numPr>
+      </w:pPr>
+      <w:r>
+        <w:rPr>
+          <w:b/>
+          <w:bCs/>
+        </w:rPr>
+        <w:t>Singleton. -</w:t>
+      </w:r>
+      <w:r>
+        <w:t xml:space="preserve"> el patrón de diseño singleton es conveniente utilizar para este sistema por que se especifica que solo se tendrá un único cajero ATM por lo que solo puede existe una instancia única de ese objeto.</w:t>
+      </w:r>
+    </w:p>
+    <w:p>
+      <w:pPr>
+        <w:rPr>
+          <w:rFonts w:asciiTheme="minorHAnsi" w:hAnsiTheme="minorHAnsi"/>
+          <w:lang w:val="es-ES"/>
+        </w:rPr>
+      </w:pPr>
+    </w:p>
+    <w:p>
+      <w:pPr>
+        <w:rPr>
+          <w:rFonts w:asciiTheme="minorHAnsi" w:hAnsiTheme="minorHAnsi"/>
+          <w:b/>
+          <w:bCs/>
           <w:lang w:val="es-EC"/>
         </w:rPr>
       </w:pPr>
+      <w:r>
+        <w:rPr>
+          <w:rFonts w:asciiTheme="minorHAnsi" w:hAnsiTheme="minorHAnsi"/>
+          <w:b/>
+          <w:bCs/>
+          <w:lang w:val="es-EC"/>
+        </w:rPr>
+        <w:t>ESTRUCTURALES</w:t>
+      </w:r>
+    </w:p>
+    <w:p>
+      <w:pPr>
+        <w:rPr>
+          <w:rFonts w:asciiTheme="minorHAnsi" w:hAnsiTheme="minorHAnsi"/>
+          <w:b/>
+          <w:bCs/>
+          <w:lang w:val="es-EC"/>
+        </w:rPr>
+      </w:pPr>
+    </w:p>
+    <w:p>
+      <w:pPr>
+        <w:pStyle w:val="Prrafodelista"/>
+        <w:numPr>
+          <w:ilvl w:val="0"/>
+          <w:numId w:val="14"/>
+        </w:numPr>
+      </w:pPr>
+      <w:r>
+        <w:rPr>
+          <w:b/>
+          <w:bCs/>
+        </w:rPr>
+        <w:t>Composite. -</w:t>
+      </w:r>
+      <w:r>
+        <w:t xml:space="preserve"> este patrón no tiene mucha utilidad aquí debido a que este sistema no requiere en ningún punto una jerarquización de los componentes, además </w:t>
+      </w:r>
+      <w:r>
+        <w:t>que,</w:t>
+      </w:r>
+      <w:r>
+        <w:t xml:space="preserve"> de las opciones existentes, no hay algunas que puedan ser agrupadas con la finalidad que estas sean tratadas de manera similar</w:t>
+      </w:r>
+    </w:p>
+    <w:p>
+      <w:pPr>
+        <w:pStyle w:val="Prrafodelista"/>
+      </w:pPr>
+    </w:p>
+    <w:p>
+      <w:pPr>
+        <w:pStyle w:val="Prrafodelista"/>
+        <w:numPr>
+          <w:ilvl w:val="0"/>
+          <w:numId w:val="14"/>
+        </w:numPr>
+      </w:pPr>
+      <w:r>
+        <w:rPr>
+          <w:b/>
+          <w:bCs/>
+        </w:rPr>
+        <w:t xml:space="preserve">Adapter </w:t>
+      </w:r>
+      <w:r>
+        <w:rPr>
+          <w:b/>
+          <w:bCs/>
+        </w:rPr>
+        <w:t>.-</w:t>
+      </w:r>
+      <w:r>
+        <w:t xml:space="preserve"> este patrón no es factible en el Sistema debido a que no </w:t>
+      </w:r>
+      <w:r>
+        <w:t>requiere</w:t>
+      </w:r>
+      <w:r>
+        <w:t xml:space="preserve"> en ningún momento tratar de convertir alguna funcionalidad nueva o ya sea existente al sistema. </w:t>
+      </w:r>
+    </w:p>
+    <w:p>
+      <w:pPr>
+        <w:pStyle w:val="Prrafodelista"/>
+      </w:pPr>
+    </w:p>
+    <w:p>
+      <w:pPr>
+        <w:pStyle w:val="Prrafodelista"/>
+        <w:numPr>
+          <w:ilvl w:val="0"/>
+          <w:numId w:val="13"/>
+        </w:numPr>
+      </w:pPr>
+      <w:r>
+        <w:rPr>
+          <w:b/>
+          <w:bCs/>
+        </w:rPr>
+        <w:t>Decorator. -</w:t>
+      </w:r>
+      <w:r>
+        <w:t xml:space="preserve"> este </w:t>
+      </w:r>
+      <w:r>
+        <w:t>patrón</w:t>
+      </w:r>
+      <w:r>
+        <w:t xml:space="preserve"> nos puede ayudar en este Sistema, debido a que al tener una limitante al momento de modificar la clase </w:t>
+      </w:r>
+      <w:proofErr w:type="spellStart"/>
+      <w:r>
+        <w:t>Account</w:t>
+      </w:r>
+      <w:proofErr w:type="spellEnd"/>
+      <w:r>
+        <w:t xml:space="preserve">, es posible que podamos agregarles nuevas funciones, las cuales pueden ser insertadas mediante la utilización de decoradores a lo largo de la evolución del </w:t>
+      </w:r>
+      <w:r>
+        <w:t>programa</w:t>
+      </w:r>
+      <w:r>
+        <w:t>.</w:t>
+      </w:r>
+    </w:p>
+    <w:p>
+      <w:pPr>
+        <w:rPr>
+          <w:rFonts w:asciiTheme="minorHAnsi" w:hAnsiTheme="minorHAnsi"/>
+          <w:lang w:val="es-EC"/>
+        </w:rPr>
+      </w:pPr>
+    </w:p>
+    <w:p>
+      <w:pPr>
+        <w:rPr>
+          <w:rFonts w:asciiTheme="minorHAnsi" w:hAnsiTheme="minorHAnsi"/>
+          <w:b/>
+          <w:bCs/>
+        </w:rPr>
+      </w:pPr>
+      <w:r>
+        <w:rPr>
+          <w:rFonts w:asciiTheme="minorHAnsi" w:hAnsiTheme="minorHAnsi"/>
+          <w:b/>
+          <w:bCs/>
+        </w:rPr>
+        <w:t>DE COMPORTAMIENTO</w:t>
+      </w:r>
+    </w:p>
+    <w:p>
+      <w:pPr>
+        <w:rPr>
+          <w:rFonts w:asciiTheme="minorHAnsi" w:hAnsiTheme="minorHAnsi"/>
+          <w:b/>
+          <w:bCs/>
+        </w:rPr>
+      </w:pPr>
+    </w:p>
+    <w:p>
+      <w:pPr>
+        <w:pStyle w:val="Prrafodelista"/>
+        <w:numPr>
+          <w:ilvl w:val="0"/>
+          <w:numId w:val="12"/>
+        </w:numPr>
+      </w:pPr>
+      <w:r>
+        <w:rPr>
+          <w:b/>
+          <w:bCs/>
+        </w:rPr>
+        <w:t>Chain of Responsibility.-</w:t>
+      </w:r>
+      <w:r>
+        <w:t xml:space="preserve"> </w:t>
+      </w:r>
+      <w:r>
+        <w:t xml:space="preserve">este patrón </w:t>
+      </w:r>
+      <w:r>
+        <w:t xml:space="preserve">si </w:t>
+      </w:r>
+      <w:r>
+        <w:t>nos es útil al momento de manejar una solicitud de retirar dinero, debido a que al existir una variedad de denominaciones de billetes, este patrón nos permite solucionar dicha solicitud realizando una selección de diferentes billetes con diferentes denominaciones, pasando así de objeto a objeto; y en caso que no exista una combinación válida con respecto a la cantidad de dinero que exista en el cajero, se presentará una excepción, debido a que los objetos no pudieron manejar la solicitud.</w:t>
+      </w:r>
+    </w:p>
+    <w:p>
+      <w:pPr>
+        <w:pStyle w:val="Prrafodelista"/>
+      </w:pPr>
+    </w:p>
+    <w:p>
+      <w:pPr>
+        <w:pStyle w:val="Prrafodelista"/>
+        <w:numPr>
+          <w:ilvl w:val="0"/>
+          <w:numId w:val="11"/>
+        </w:numPr>
+      </w:pPr>
+      <w:r>
+        <w:rPr>
+          <w:b/>
+          <w:bCs/>
+        </w:rPr>
+        <w:t>Strategy. -</w:t>
+      </w:r>
+      <w:r>
+        <w:t xml:space="preserve"> </w:t>
+      </w:r>
+      <w:r>
+        <w:t>no se utiliza este patrón en este sistema debido a que se está manejando únicamente un tipo de problema, por lo que no es necesario realizar diferentes algoritmos que permitan resolver diferentes tipos de problemas</w:t>
+      </w:r>
+    </w:p>
+    <w:p>
+      <w:pPr>
+        <w:pStyle w:val="Prrafodelista"/>
+      </w:pPr>
+    </w:p>
+    <w:p>
+      <w:pPr>
+        <w:pStyle w:val="Prrafodelista"/>
+        <w:numPr>
+          <w:ilvl w:val="0"/>
+          <w:numId w:val="11"/>
+        </w:numPr>
+      </w:pPr>
+      <w:r>
+        <w:rPr>
+          <w:b/>
+          <w:bCs/>
+        </w:rPr>
+        <w:t>Memento. -</w:t>
+      </w:r>
+      <w:r>
+        <w:t xml:space="preserve"> no es necesario debido a </w:t>
+      </w:r>
+      <w:r>
+        <w:t>que,</w:t>
+      </w:r>
+      <w:r>
+        <w:t xml:space="preserve"> en nuestro Sistema, </w:t>
+      </w:r>
+      <w:r>
+        <w:t>no es</w:t>
+      </w:r>
+      <w:r>
+        <w:t xml:space="preserve"> posible realizar </w:t>
+      </w:r>
+      <w:proofErr w:type="spellStart"/>
+      <w:r>
+        <w:t>backups</w:t>
+      </w:r>
+      <w:proofErr w:type="spellEnd"/>
+      <w:r>
+        <w:t xml:space="preserve"> de estados anteriores, pues al ser un Sistema de manejo de dinero, todos los cambios, actualizaciones y demás, se realizan en tiempo real actualizando la cantidad de </w:t>
+      </w:r>
+      <w:r>
+        <w:lastRenderedPageBreak/>
+        <w:t>dinero disponible en el sistema, sin posibilidad de volver a un estado anterior una vez realizada una acción de retiro o depósito.</w:t>
+      </w:r>
+    </w:p>
+    <w:p>
+      <w:pPr>
+        <w:pStyle w:val="Prrafodelista"/>
+      </w:pPr>
+    </w:p>
+    <w:p>
+      <w:pPr>
+        <w:pStyle w:val="Prrafodelista"/>
+      </w:pPr>
+    </w:p>
+    <w:p>
+      <w:pPr>
+        <w:pStyle w:val="Prrafodelista"/>
+        <w:numPr>
+          <w:ilvl w:val="0"/>
+          <w:numId w:val="11"/>
+        </w:numPr>
+      </w:pPr>
+      <w:r>
+        <w:rPr>
+          <w:b/>
+          <w:bCs/>
+        </w:rPr>
+        <w:t>Iterator. -</w:t>
+      </w:r>
+      <w:r>
+        <w:t xml:space="preserve"> no es necesario realizar un patrón </w:t>
+      </w:r>
+      <w:r>
+        <w:t>Iterator</w:t>
+      </w:r>
+      <w:r>
+        <w:t xml:space="preserve"> dado a que el sistema no maneja colecciones que necesiten ser recorridas para poder realizar acciones con estas.</w:t>
+      </w:r>
     </w:p>
     <w:sectPr>
       <w:pgSz w:w="11909" w:h="16834"/>
@@ -431,6 +1010,119 @@
     </w:lvl>
   </w:abstractNum>
   <w:abstractNum w:abstractNumId="1" w15:restartNumberingAfterBreak="0">
+    <w:nsid w:val="0BA0339B"/>
+    <w:multiLevelType w:val="hybridMultilevel"/>
+    <w:tmpl w:val="E9ACFA0E"/>
+    <w:lvl w:ilvl="0" w:tplc="300A000D">
+      <w:start w:val="1"/>
+      <w:numFmt w:val="bullet"/>
+      <w:lvlText w:val=""/>
+      <w:lvlJc w:val="left"/>
+      <w:pPr>
+        <w:ind w:left="720" w:hanging="360"/>
+      </w:pPr>
+      <w:rPr>
+        <w:rFonts w:ascii="Wingdings" w:hAnsi="Wingdings" w:hint="default"/>
+      </w:rPr>
+    </w:lvl>
+    <w:lvl w:ilvl="1" w:tplc="300A0003" w:tentative="1">
+      <w:start w:val="1"/>
+      <w:numFmt w:val="bullet"/>
+      <w:lvlText w:val="o"/>
+      <w:lvlJc w:val="left"/>
+      <w:pPr>
+        <w:ind w:left="1440" w:hanging="360"/>
+      </w:pPr>
+      <w:rPr>
+        <w:rFonts w:ascii="Courier New" w:hAnsi="Courier New" w:cs="Courier New" w:hint="default"/>
+      </w:rPr>
+    </w:lvl>
+    <w:lvl w:ilvl="2" w:tplc="300A0005" w:tentative="1">
+      <w:start w:val="1"/>
+      <w:numFmt w:val="bullet"/>
+      <w:lvlText w:val=""/>
+      <w:lvlJc w:val="left"/>
+      <w:pPr>
+        <w:ind w:left="2160" w:hanging="360"/>
+      </w:pPr>
+      <w:rPr>
+        <w:rFonts w:ascii="Wingdings" w:hAnsi="Wingdings" w:hint="default"/>
+      </w:rPr>
+    </w:lvl>
+    <w:lvl w:ilvl="3" w:tplc="300A0001" w:tentative="1">
+      <w:start w:val="1"/>
+      <w:numFmt w:val="bullet"/>
+      <w:lvlText w:val=""/>
+      <w:lvlJc w:val="left"/>
+      <w:pPr>
+        <w:ind w:left="2880" w:hanging="360"/>
+      </w:pPr>
+      <w:rPr>
+        <w:rFonts w:ascii="Symbol" w:hAnsi="Symbol" w:hint="default"/>
+      </w:rPr>
+    </w:lvl>
+    <w:lvl w:ilvl="4" w:tplc="300A0003" w:tentative="1">
+      <w:start w:val="1"/>
+      <w:numFmt w:val="bullet"/>
+      <w:lvlText w:val="o"/>
+      <w:lvlJc w:val="left"/>
+      <w:pPr>
+        <w:ind w:left="3600" w:hanging="360"/>
+      </w:pPr>
+      <w:rPr>
+        <w:rFonts w:ascii="Courier New" w:hAnsi="Courier New" w:cs="Courier New" w:hint="default"/>
+      </w:rPr>
+    </w:lvl>
+    <w:lvl w:ilvl="5" w:tplc="300A0005" w:tentative="1">
+      <w:start w:val="1"/>
+      <w:numFmt w:val="bullet"/>
+      <w:lvlText w:val=""/>
+      <w:lvlJc w:val="left"/>
+      <w:pPr>
+        <w:ind w:left="4320" w:hanging="360"/>
+      </w:pPr>
+      <w:rPr>
+        <w:rFonts w:ascii="Wingdings" w:hAnsi="Wingdings" w:hint="default"/>
+      </w:rPr>
+    </w:lvl>
+    <w:lvl w:ilvl="6" w:tplc="300A0001" w:tentative="1">
+      <w:start w:val="1"/>
+      <w:numFmt w:val="bullet"/>
+      <w:lvlText w:val=""/>
+      <w:lvlJc w:val="left"/>
+      <w:pPr>
+        <w:ind w:left="5040" w:hanging="360"/>
+      </w:pPr>
+      <w:rPr>
+        <w:rFonts w:ascii="Symbol" w:hAnsi="Symbol" w:hint="default"/>
+      </w:rPr>
+    </w:lvl>
+    <w:lvl w:ilvl="7" w:tplc="300A0003" w:tentative="1">
+      <w:start w:val="1"/>
+      <w:numFmt w:val="bullet"/>
+      <w:lvlText w:val="o"/>
+      <w:lvlJc w:val="left"/>
+      <w:pPr>
+        <w:ind w:left="5760" w:hanging="360"/>
+      </w:pPr>
+      <w:rPr>
+        <w:rFonts w:ascii="Courier New" w:hAnsi="Courier New" w:cs="Courier New" w:hint="default"/>
+      </w:rPr>
+    </w:lvl>
+    <w:lvl w:ilvl="8" w:tplc="300A0005" w:tentative="1">
+      <w:start w:val="1"/>
+      <w:numFmt w:val="bullet"/>
+      <w:lvlText w:val=""/>
+      <w:lvlJc w:val="left"/>
+      <w:pPr>
+        <w:ind w:left="6480" w:hanging="360"/>
+      </w:pPr>
+      <w:rPr>
+        <w:rFonts w:ascii="Wingdings" w:hAnsi="Wingdings" w:hint="default"/>
+      </w:rPr>
+    </w:lvl>
+  </w:abstractNum>
+  <w:abstractNum w:abstractNumId="2" w15:restartNumberingAfterBreak="0">
     <w:nsid w:val="0FC07680"/>
     <w:multiLevelType w:val="hybridMultilevel"/>
     <w:tmpl w:val="DA7A16EC"/>
@@ -543,7 +1235,120 @@
       </w:rPr>
     </w:lvl>
   </w:abstractNum>
-  <w:abstractNum w:abstractNumId="2" w15:restartNumberingAfterBreak="0">
+  <w:abstractNum w:abstractNumId="3" w15:restartNumberingAfterBreak="0">
+    <w:nsid w:val="1627145E"/>
+    <w:multiLevelType w:val="hybridMultilevel"/>
+    <w:tmpl w:val="17EE71DA"/>
+    <w:lvl w:ilvl="0" w:tplc="3B9AF534">
+      <w:start w:val="1"/>
+      <w:numFmt w:val="bullet"/>
+      <w:lvlText w:val=""/>
+      <w:lvlJc w:val="left"/>
+      <w:pPr>
+        <w:ind w:left="720" w:hanging="360"/>
+      </w:pPr>
+      <w:rPr>
+        <w:rFonts w:ascii="Symbol" w:hAnsi="Symbol" w:hint="default"/>
+      </w:rPr>
+    </w:lvl>
+    <w:lvl w:ilvl="1" w:tplc="300A0003" w:tentative="1">
+      <w:start w:val="1"/>
+      <w:numFmt w:val="bullet"/>
+      <w:lvlText w:val="o"/>
+      <w:lvlJc w:val="left"/>
+      <w:pPr>
+        <w:ind w:left="1440" w:hanging="360"/>
+      </w:pPr>
+      <w:rPr>
+        <w:rFonts w:ascii="Courier New" w:hAnsi="Courier New" w:cs="Courier New" w:hint="default"/>
+      </w:rPr>
+    </w:lvl>
+    <w:lvl w:ilvl="2" w:tplc="300A0005" w:tentative="1">
+      <w:start w:val="1"/>
+      <w:numFmt w:val="bullet"/>
+      <w:lvlText w:val=""/>
+      <w:lvlJc w:val="left"/>
+      <w:pPr>
+        <w:ind w:left="2160" w:hanging="360"/>
+      </w:pPr>
+      <w:rPr>
+        <w:rFonts w:ascii="Wingdings" w:hAnsi="Wingdings" w:hint="default"/>
+      </w:rPr>
+    </w:lvl>
+    <w:lvl w:ilvl="3" w:tplc="300A0001" w:tentative="1">
+      <w:start w:val="1"/>
+      <w:numFmt w:val="bullet"/>
+      <w:lvlText w:val=""/>
+      <w:lvlJc w:val="left"/>
+      <w:pPr>
+        <w:ind w:left="2880" w:hanging="360"/>
+      </w:pPr>
+      <w:rPr>
+        <w:rFonts w:ascii="Symbol" w:hAnsi="Symbol" w:hint="default"/>
+      </w:rPr>
+    </w:lvl>
+    <w:lvl w:ilvl="4" w:tplc="300A0003" w:tentative="1">
+      <w:start w:val="1"/>
+      <w:numFmt w:val="bullet"/>
+      <w:lvlText w:val="o"/>
+      <w:lvlJc w:val="left"/>
+      <w:pPr>
+        <w:ind w:left="3600" w:hanging="360"/>
+      </w:pPr>
+      <w:rPr>
+        <w:rFonts w:ascii="Courier New" w:hAnsi="Courier New" w:cs="Courier New" w:hint="default"/>
+      </w:rPr>
+    </w:lvl>
+    <w:lvl w:ilvl="5" w:tplc="300A0005" w:tentative="1">
+      <w:start w:val="1"/>
+      <w:numFmt w:val="bullet"/>
+      <w:lvlText w:val=""/>
+      <w:lvlJc w:val="left"/>
+      <w:pPr>
+        <w:ind w:left="4320" w:hanging="360"/>
+      </w:pPr>
+      <w:rPr>
+        <w:rFonts w:ascii="Wingdings" w:hAnsi="Wingdings" w:hint="default"/>
+      </w:rPr>
+    </w:lvl>
+    <w:lvl w:ilvl="6" w:tplc="300A0001" w:tentative="1">
+      <w:start w:val="1"/>
+      <w:numFmt w:val="bullet"/>
+      <w:lvlText w:val=""/>
+      <w:lvlJc w:val="left"/>
+      <w:pPr>
+        <w:ind w:left="5040" w:hanging="360"/>
+      </w:pPr>
+      <w:rPr>
+        <w:rFonts w:ascii="Symbol" w:hAnsi="Symbol" w:hint="default"/>
+      </w:rPr>
+    </w:lvl>
+    <w:lvl w:ilvl="7" w:tplc="300A0003" w:tentative="1">
+      <w:start w:val="1"/>
+      <w:numFmt w:val="bullet"/>
+      <w:lvlText w:val="o"/>
+      <w:lvlJc w:val="left"/>
+      <w:pPr>
+        <w:ind w:left="5760" w:hanging="360"/>
+      </w:pPr>
+      <w:rPr>
+        <w:rFonts w:ascii="Courier New" w:hAnsi="Courier New" w:cs="Courier New" w:hint="default"/>
+      </w:rPr>
+    </w:lvl>
+    <w:lvl w:ilvl="8" w:tplc="300A0005" w:tentative="1">
+      <w:start w:val="1"/>
+      <w:numFmt w:val="bullet"/>
+      <w:lvlText w:val=""/>
+      <w:lvlJc w:val="left"/>
+      <w:pPr>
+        <w:ind w:left="6480" w:hanging="360"/>
+      </w:pPr>
+      <w:rPr>
+        <w:rFonts w:ascii="Wingdings" w:hAnsi="Wingdings" w:hint="default"/>
+      </w:rPr>
+    </w:lvl>
+  </w:abstractNum>
+  <w:abstractNum w:abstractNumId="4" w15:restartNumberingAfterBreak="0">
     <w:nsid w:val="18F05A64"/>
     <w:multiLevelType w:val="multilevel"/>
     <w:tmpl w:val="DA707E3E"/>
@@ -656,7 +1461,120 @@
       </w:rPr>
     </w:lvl>
   </w:abstractNum>
-  <w:abstractNum w:abstractNumId="3" w15:restartNumberingAfterBreak="0">
+  <w:abstractNum w:abstractNumId="5" w15:restartNumberingAfterBreak="0">
+    <w:nsid w:val="1ACB22F1"/>
+    <w:multiLevelType w:val="hybridMultilevel"/>
+    <w:tmpl w:val="712E6C1A"/>
+    <w:lvl w:ilvl="0" w:tplc="300A000D">
+      <w:start w:val="1"/>
+      <w:numFmt w:val="bullet"/>
+      <w:lvlText w:val=""/>
+      <w:lvlJc w:val="left"/>
+      <w:pPr>
+        <w:ind w:left="720" w:hanging="360"/>
+      </w:pPr>
+      <w:rPr>
+        <w:rFonts w:ascii="Wingdings" w:hAnsi="Wingdings" w:hint="default"/>
+      </w:rPr>
+    </w:lvl>
+    <w:lvl w:ilvl="1" w:tplc="300A0003" w:tentative="1">
+      <w:start w:val="1"/>
+      <w:numFmt w:val="bullet"/>
+      <w:lvlText w:val="o"/>
+      <w:lvlJc w:val="left"/>
+      <w:pPr>
+        <w:ind w:left="1440" w:hanging="360"/>
+      </w:pPr>
+      <w:rPr>
+        <w:rFonts w:ascii="Courier New" w:hAnsi="Courier New" w:cs="Courier New" w:hint="default"/>
+      </w:rPr>
+    </w:lvl>
+    <w:lvl w:ilvl="2" w:tplc="300A0005" w:tentative="1">
+      <w:start w:val="1"/>
+      <w:numFmt w:val="bullet"/>
+      <w:lvlText w:val=""/>
+      <w:lvlJc w:val="left"/>
+      <w:pPr>
+        <w:ind w:left="2160" w:hanging="360"/>
+      </w:pPr>
+      <w:rPr>
+        <w:rFonts w:ascii="Wingdings" w:hAnsi="Wingdings" w:hint="default"/>
+      </w:rPr>
+    </w:lvl>
+    <w:lvl w:ilvl="3" w:tplc="300A0001" w:tentative="1">
+      <w:start w:val="1"/>
+      <w:numFmt w:val="bullet"/>
+      <w:lvlText w:val=""/>
+      <w:lvlJc w:val="left"/>
+      <w:pPr>
+        <w:ind w:left="2880" w:hanging="360"/>
+      </w:pPr>
+      <w:rPr>
+        <w:rFonts w:ascii="Symbol" w:hAnsi="Symbol" w:hint="default"/>
+      </w:rPr>
+    </w:lvl>
+    <w:lvl w:ilvl="4" w:tplc="300A0003" w:tentative="1">
+      <w:start w:val="1"/>
+      <w:numFmt w:val="bullet"/>
+      <w:lvlText w:val="o"/>
+      <w:lvlJc w:val="left"/>
+      <w:pPr>
+        <w:ind w:left="3600" w:hanging="360"/>
+      </w:pPr>
+      <w:rPr>
+        <w:rFonts w:ascii="Courier New" w:hAnsi="Courier New" w:cs="Courier New" w:hint="default"/>
+      </w:rPr>
+    </w:lvl>
+    <w:lvl w:ilvl="5" w:tplc="300A0005" w:tentative="1">
+      <w:start w:val="1"/>
+      <w:numFmt w:val="bullet"/>
+      <w:lvlText w:val=""/>
+      <w:lvlJc w:val="left"/>
+      <w:pPr>
+        <w:ind w:left="4320" w:hanging="360"/>
+      </w:pPr>
+      <w:rPr>
+        <w:rFonts w:ascii="Wingdings" w:hAnsi="Wingdings" w:hint="default"/>
+      </w:rPr>
+    </w:lvl>
+    <w:lvl w:ilvl="6" w:tplc="300A0001" w:tentative="1">
+      <w:start w:val="1"/>
+      <w:numFmt w:val="bullet"/>
+      <w:lvlText w:val=""/>
+      <w:lvlJc w:val="left"/>
+      <w:pPr>
+        <w:ind w:left="5040" w:hanging="360"/>
+      </w:pPr>
+      <w:rPr>
+        <w:rFonts w:ascii="Symbol" w:hAnsi="Symbol" w:hint="default"/>
+      </w:rPr>
+    </w:lvl>
+    <w:lvl w:ilvl="7" w:tplc="300A0003" w:tentative="1">
+      <w:start w:val="1"/>
+      <w:numFmt w:val="bullet"/>
+      <w:lvlText w:val="o"/>
+      <w:lvlJc w:val="left"/>
+      <w:pPr>
+        <w:ind w:left="5760" w:hanging="360"/>
+      </w:pPr>
+      <w:rPr>
+        <w:rFonts w:ascii="Courier New" w:hAnsi="Courier New" w:cs="Courier New" w:hint="default"/>
+      </w:rPr>
+    </w:lvl>
+    <w:lvl w:ilvl="8" w:tplc="300A0005" w:tentative="1">
+      <w:start w:val="1"/>
+      <w:numFmt w:val="bullet"/>
+      <w:lvlText w:val=""/>
+      <w:lvlJc w:val="left"/>
+      <w:pPr>
+        <w:ind w:left="6480" w:hanging="360"/>
+      </w:pPr>
+      <w:rPr>
+        <w:rFonts w:ascii="Wingdings" w:hAnsi="Wingdings" w:hint="default"/>
+      </w:rPr>
+    </w:lvl>
+  </w:abstractNum>
+  <w:abstractNum w:abstractNumId="6" w15:restartNumberingAfterBreak="0">
     <w:nsid w:val="31F07C90"/>
     <w:multiLevelType w:val="multilevel"/>
     <w:tmpl w:val="064A8B34"/>
@@ -769,7 +1687,346 @@
       </w:rPr>
     </w:lvl>
   </w:abstractNum>
-  <w:abstractNum w:abstractNumId="4" w15:restartNumberingAfterBreak="0">
+  <w:abstractNum w:abstractNumId="7" w15:restartNumberingAfterBreak="0">
+    <w:nsid w:val="370A42CA"/>
+    <w:multiLevelType w:val="hybridMultilevel"/>
+    <w:tmpl w:val="F260F8D2"/>
+    <w:lvl w:ilvl="0" w:tplc="3B9AF534">
+      <w:start w:val="1"/>
+      <w:numFmt w:val="bullet"/>
+      <w:lvlText w:val=""/>
+      <w:lvlJc w:val="left"/>
+      <w:pPr>
+        <w:ind w:left="720" w:hanging="360"/>
+      </w:pPr>
+      <w:rPr>
+        <w:rFonts w:ascii="Symbol" w:hAnsi="Symbol" w:hint="default"/>
+      </w:rPr>
+    </w:lvl>
+    <w:lvl w:ilvl="1" w:tplc="300A0003" w:tentative="1">
+      <w:start w:val="1"/>
+      <w:numFmt w:val="bullet"/>
+      <w:lvlText w:val="o"/>
+      <w:lvlJc w:val="left"/>
+      <w:pPr>
+        <w:ind w:left="1440" w:hanging="360"/>
+      </w:pPr>
+      <w:rPr>
+        <w:rFonts w:ascii="Courier New" w:hAnsi="Courier New" w:cs="Courier New" w:hint="default"/>
+      </w:rPr>
+    </w:lvl>
+    <w:lvl w:ilvl="2" w:tplc="300A0005" w:tentative="1">
+      <w:start w:val="1"/>
+      <w:numFmt w:val="bullet"/>
+      <w:lvlText w:val=""/>
+      <w:lvlJc w:val="left"/>
+      <w:pPr>
+        <w:ind w:left="2160" w:hanging="360"/>
+      </w:pPr>
+      <w:rPr>
+        <w:rFonts w:ascii="Wingdings" w:hAnsi="Wingdings" w:hint="default"/>
+      </w:rPr>
+    </w:lvl>
+    <w:lvl w:ilvl="3" w:tplc="300A0001" w:tentative="1">
+      <w:start w:val="1"/>
+      <w:numFmt w:val="bullet"/>
+      <w:lvlText w:val=""/>
+      <w:lvlJc w:val="left"/>
+      <w:pPr>
+        <w:ind w:left="2880" w:hanging="360"/>
+      </w:pPr>
+      <w:rPr>
+        <w:rFonts w:ascii="Symbol" w:hAnsi="Symbol" w:hint="default"/>
+      </w:rPr>
+    </w:lvl>
+    <w:lvl w:ilvl="4" w:tplc="300A0003" w:tentative="1">
+      <w:start w:val="1"/>
+      <w:numFmt w:val="bullet"/>
+      <w:lvlText w:val="o"/>
+      <w:lvlJc w:val="left"/>
+      <w:pPr>
+        <w:ind w:left="3600" w:hanging="360"/>
+      </w:pPr>
+      <w:rPr>
+        <w:rFonts w:ascii="Courier New" w:hAnsi="Courier New" w:cs="Courier New" w:hint="default"/>
+      </w:rPr>
+    </w:lvl>
+    <w:lvl w:ilvl="5" w:tplc="300A0005" w:tentative="1">
+      <w:start w:val="1"/>
+      <w:numFmt w:val="bullet"/>
+      <w:lvlText w:val=""/>
+      <w:lvlJc w:val="left"/>
+      <w:pPr>
+        <w:ind w:left="4320" w:hanging="360"/>
+      </w:pPr>
+      <w:rPr>
+        <w:rFonts w:ascii="Wingdings" w:hAnsi="Wingdings" w:hint="default"/>
+      </w:rPr>
+    </w:lvl>
+    <w:lvl w:ilvl="6" w:tplc="300A0001" w:tentative="1">
+      <w:start w:val="1"/>
+      <w:numFmt w:val="bullet"/>
+      <w:lvlText w:val=""/>
+      <w:lvlJc w:val="left"/>
+      <w:pPr>
+        <w:ind w:left="5040" w:hanging="360"/>
+      </w:pPr>
+      <w:rPr>
+        <w:rFonts w:ascii="Symbol" w:hAnsi="Symbol" w:hint="default"/>
+      </w:rPr>
+    </w:lvl>
+    <w:lvl w:ilvl="7" w:tplc="300A0003" w:tentative="1">
+      <w:start w:val="1"/>
+      <w:numFmt w:val="bullet"/>
+      <w:lvlText w:val="o"/>
+      <w:lvlJc w:val="left"/>
+      <w:pPr>
+        <w:ind w:left="5760" w:hanging="360"/>
+      </w:pPr>
+      <w:rPr>
+        <w:rFonts w:ascii="Courier New" w:hAnsi="Courier New" w:cs="Courier New" w:hint="default"/>
+      </w:rPr>
+    </w:lvl>
+    <w:lvl w:ilvl="8" w:tplc="300A0005" w:tentative="1">
+      <w:start w:val="1"/>
+      <w:numFmt w:val="bullet"/>
+      <w:lvlText w:val=""/>
+      <w:lvlJc w:val="left"/>
+      <w:pPr>
+        <w:ind w:left="6480" w:hanging="360"/>
+      </w:pPr>
+      <w:rPr>
+        <w:rFonts w:ascii="Wingdings" w:hAnsi="Wingdings" w:hint="default"/>
+      </w:rPr>
+    </w:lvl>
+  </w:abstractNum>
+  <w:abstractNum w:abstractNumId="8" w15:restartNumberingAfterBreak="0">
+    <w:nsid w:val="3B030EED"/>
+    <w:multiLevelType w:val="hybridMultilevel"/>
+    <w:tmpl w:val="BD2E3A14"/>
+    <w:lvl w:ilvl="0" w:tplc="3B9AF534">
+      <w:start w:val="1"/>
+      <w:numFmt w:val="bullet"/>
+      <w:lvlText w:val=""/>
+      <w:lvlJc w:val="left"/>
+      <w:pPr>
+        <w:ind w:left="720" w:hanging="360"/>
+      </w:pPr>
+      <w:rPr>
+        <w:rFonts w:ascii="Symbol" w:hAnsi="Symbol" w:hint="default"/>
+      </w:rPr>
+    </w:lvl>
+    <w:lvl w:ilvl="1" w:tplc="300A0003" w:tentative="1">
+      <w:start w:val="1"/>
+      <w:numFmt w:val="bullet"/>
+      <w:lvlText w:val="o"/>
+      <w:lvlJc w:val="left"/>
+      <w:pPr>
+        <w:ind w:left="1440" w:hanging="360"/>
+      </w:pPr>
+      <w:rPr>
+        <w:rFonts w:ascii="Courier New" w:hAnsi="Courier New" w:cs="Courier New" w:hint="default"/>
+      </w:rPr>
+    </w:lvl>
+    <w:lvl w:ilvl="2" w:tplc="300A0005" w:tentative="1">
+      <w:start w:val="1"/>
+      <w:numFmt w:val="bullet"/>
+      <w:lvlText w:val=""/>
+      <w:lvlJc w:val="left"/>
+      <w:pPr>
+        <w:ind w:left="2160" w:hanging="360"/>
+      </w:pPr>
+      <w:rPr>
+        <w:rFonts w:ascii="Wingdings" w:hAnsi="Wingdings" w:hint="default"/>
+      </w:rPr>
+    </w:lvl>
+    <w:lvl w:ilvl="3" w:tplc="300A0001" w:tentative="1">
+      <w:start w:val="1"/>
+      <w:numFmt w:val="bullet"/>
+      <w:lvlText w:val=""/>
+      <w:lvlJc w:val="left"/>
+      <w:pPr>
+        <w:ind w:left="2880" w:hanging="360"/>
+      </w:pPr>
+      <w:rPr>
+        <w:rFonts w:ascii="Symbol" w:hAnsi="Symbol" w:hint="default"/>
+      </w:rPr>
+    </w:lvl>
+    <w:lvl w:ilvl="4" w:tplc="300A0003" w:tentative="1">
+      <w:start w:val="1"/>
+      <w:numFmt w:val="bullet"/>
+      <w:lvlText w:val="o"/>
+      <w:lvlJc w:val="left"/>
+      <w:pPr>
+        <w:ind w:left="3600" w:hanging="360"/>
+      </w:pPr>
+      <w:rPr>
+        <w:rFonts w:ascii="Courier New" w:hAnsi="Courier New" w:cs="Courier New" w:hint="default"/>
+      </w:rPr>
+    </w:lvl>
+    <w:lvl w:ilvl="5" w:tplc="300A0005" w:tentative="1">
+      <w:start w:val="1"/>
+      <w:numFmt w:val="bullet"/>
+      <w:lvlText w:val=""/>
+      <w:lvlJc w:val="left"/>
+      <w:pPr>
+        <w:ind w:left="4320" w:hanging="360"/>
+      </w:pPr>
+      <w:rPr>
+        <w:rFonts w:ascii="Wingdings" w:hAnsi="Wingdings" w:hint="default"/>
+      </w:rPr>
+    </w:lvl>
+    <w:lvl w:ilvl="6" w:tplc="300A0001" w:tentative="1">
+      <w:start w:val="1"/>
+      <w:numFmt w:val="bullet"/>
+      <w:lvlText w:val=""/>
+      <w:lvlJc w:val="left"/>
+      <w:pPr>
+        <w:ind w:left="5040" w:hanging="360"/>
+      </w:pPr>
+      <w:rPr>
+        <w:rFonts w:ascii="Symbol" w:hAnsi="Symbol" w:hint="default"/>
+      </w:rPr>
+    </w:lvl>
+    <w:lvl w:ilvl="7" w:tplc="300A0003" w:tentative="1">
+      <w:start w:val="1"/>
+      <w:numFmt w:val="bullet"/>
+      <w:lvlText w:val="o"/>
+      <w:lvlJc w:val="left"/>
+      <w:pPr>
+        <w:ind w:left="5760" w:hanging="360"/>
+      </w:pPr>
+      <w:rPr>
+        <w:rFonts w:ascii="Courier New" w:hAnsi="Courier New" w:cs="Courier New" w:hint="default"/>
+      </w:rPr>
+    </w:lvl>
+    <w:lvl w:ilvl="8" w:tplc="300A0005" w:tentative="1">
+      <w:start w:val="1"/>
+      <w:numFmt w:val="bullet"/>
+      <w:lvlText w:val=""/>
+      <w:lvlJc w:val="left"/>
+      <w:pPr>
+        <w:ind w:left="6480" w:hanging="360"/>
+      </w:pPr>
+      <w:rPr>
+        <w:rFonts w:ascii="Wingdings" w:hAnsi="Wingdings" w:hint="default"/>
+      </w:rPr>
+    </w:lvl>
+  </w:abstractNum>
+  <w:abstractNum w:abstractNumId="9" w15:restartNumberingAfterBreak="0">
+    <w:nsid w:val="43293728"/>
+    <w:multiLevelType w:val="hybridMultilevel"/>
+    <w:tmpl w:val="742631C6"/>
+    <w:lvl w:ilvl="0" w:tplc="3B9AF534">
+      <w:start w:val="1"/>
+      <w:numFmt w:val="bullet"/>
+      <w:lvlText w:val=""/>
+      <w:lvlJc w:val="left"/>
+      <w:pPr>
+        <w:ind w:left="720" w:hanging="360"/>
+      </w:pPr>
+      <w:rPr>
+        <w:rFonts w:ascii="Symbol" w:hAnsi="Symbol" w:hint="default"/>
+      </w:rPr>
+    </w:lvl>
+    <w:lvl w:ilvl="1" w:tplc="300A0003" w:tentative="1">
+      <w:start w:val="1"/>
+      <w:numFmt w:val="bullet"/>
+      <w:lvlText w:val="o"/>
+      <w:lvlJc w:val="left"/>
+      <w:pPr>
+        <w:ind w:left="1440" w:hanging="360"/>
+      </w:pPr>
+      <w:rPr>
+        <w:rFonts w:ascii="Courier New" w:hAnsi="Courier New" w:cs="Courier New" w:hint="default"/>
+      </w:rPr>
+    </w:lvl>
+    <w:lvl w:ilvl="2" w:tplc="300A0005" w:tentative="1">
+      <w:start w:val="1"/>
+      <w:numFmt w:val="bullet"/>
+      <w:lvlText w:val=""/>
+      <w:lvlJc w:val="left"/>
+      <w:pPr>
+        <w:ind w:left="2160" w:hanging="360"/>
+      </w:pPr>
+      <w:rPr>
+        <w:rFonts w:ascii="Wingdings" w:hAnsi="Wingdings" w:hint="default"/>
+      </w:rPr>
+    </w:lvl>
+    <w:lvl w:ilvl="3" w:tplc="300A0001" w:tentative="1">
+      <w:start w:val="1"/>
+      <w:numFmt w:val="bullet"/>
+      <w:lvlText w:val=""/>
+      <w:lvlJc w:val="left"/>
+      <w:pPr>
+        <w:ind w:left="2880" w:hanging="360"/>
+      </w:pPr>
+      <w:rPr>
+        <w:rFonts w:ascii="Symbol" w:hAnsi="Symbol" w:hint="default"/>
+      </w:rPr>
+    </w:lvl>
+    <w:lvl w:ilvl="4" w:tplc="300A0003" w:tentative="1">
+      <w:start w:val="1"/>
+      <w:numFmt w:val="bullet"/>
+      <w:lvlText w:val="o"/>
+      <w:lvlJc w:val="left"/>
+      <w:pPr>
+        <w:ind w:left="3600" w:hanging="360"/>
+      </w:pPr>
+      <w:rPr>
+        <w:rFonts w:ascii="Courier New" w:hAnsi="Courier New" w:cs="Courier New" w:hint="default"/>
+      </w:rPr>
+    </w:lvl>
+    <w:lvl w:ilvl="5" w:tplc="300A0005" w:tentative="1">
+      <w:start w:val="1"/>
+      <w:numFmt w:val="bullet"/>
+      <w:lvlText w:val=""/>
+      <w:lvlJc w:val="left"/>
+      <w:pPr>
+        <w:ind w:left="4320" w:hanging="360"/>
+      </w:pPr>
+      <w:rPr>
+        <w:rFonts w:ascii="Wingdings" w:hAnsi="Wingdings" w:hint="default"/>
+      </w:rPr>
+    </w:lvl>
+    <w:lvl w:ilvl="6" w:tplc="300A0001" w:tentative="1">
+      <w:start w:val="1"/>
+      <w:numFmt w:val="bullet"/>
+      <w:lvlText w:val=""/>
+      <w:lvlJc w:val="left"/>
+      <w:pPr>
+        <w:ind w:left="5040" w:hanging="360"/>
+      </w:pPr>
+      <w:rPr>
+        <w:rFonts w:ascii="Symbol" w:hAnsi="Symbol" w:hint="default"/>
+      </w:rPr>
+    </w:lvl>
+    <w:lvl w:ilvl="7" w:tplc="300A0003" w:tentative="1">
+      <w:start w:val="1"/>
+      <w:numFmt w:val="bullet"/>
+      <w:lvlText w:val="o"/>
+      <w:lvlJc w:val="left"/>
+      <w:pPr>
+        <w:ind w:left="5760" w:hanging="360"/>
+      </w:pPr>
+      <w:rPr>
+        <w:rFonts w:ascii="Courier New" w:hAnsi="Courier New" w:cs="Courier New" w:hint="default"/>
+      </w:rPr>
+    </w:lvl>
+    <w:lvl w:ilvl="8" w:tplc="300A0005" w:tentative="1">
+      <w:start w:val="1"/>
+      <w:numFmt w:val="bullet"/>
+      <w:lvlText w:val=""/>
+      <w:lvlJc w:val="left"/>
+      <w:pPr>
+        <w:ind w:left="6480" w:hanging="360"/>
+      </w:pPr>
+      <w:rPr>
+        <w:rFonts w:ascii="Wingdings" w:hAnsi="Wingdings" w:hint="default"/>
+      </w:rPr>
+    </w:lvl>
+  </w:abstractNum>
+  <w:abstractNum w:abstractNumId="10" w15:restartNumberingAfterBreak="0">
     <w:nsid w:val="497F3F90"/>
     <w:multiLevelType w:val="multilevel"/>
     <w:tmpl w:val="907EC482"/>
@@ -882,7 +2139,120 @@
       </w:rPr>
     </w:lvl>
   </w:abstractNum>
-  <w:abstractNum w:abstractNumId="5" w15:restartNumberingAfterBreak="0">
+  <w:abstractNum w:abstractNumId="11" w15:restartNumberingAfterBreak="0">
+    <w:nsid w:val="57312A1D"/>
+    <w:multiLevelType w:val="hybridMultilevel"/>
+    <w:tmpl w:val="97D08248"/>
+    <w:lvl w:ilvl="0" w:tplc="300A000D">
+      <w:start w:val="1"/>
+      <w:numFmt w:val="bullet"/>
+      <w:lvlText w:val=""/>
+      <w:lvlJc w:val="left"/>
+      <w:pPr>
+        <w:ind w:left="720" w:hanging="360"/>
+      </w:pPr>
+      <w:rPr>
+        <w:rFonts w:ascii="Wingdings" w:hAnsi="Wingdings" w:hint="default"/>
+      </w:rPr>
+    </w:lvl>
+    <w:lvl w:ilvl="1" w:tplc="300A0003" w:tentative="1">
+      <w:start w:val="1"/>
+      <w:numFmt w:val="bullet"/>
+      <w:lvlText w:val="o"/>
+      <w:lvlJc w:val="left"/>
+      <w:pPr>
+        <w:ind w:left="1440" w:hanging="360"/>
+      </w:pPr>
+      <w:rPr>
+        <w:rFonts w:ascii="Courier New" w:hAnsi="Courier New" w:cs="Courier New" w:hint="default"/>
+      </w:rPr>
+    </w:lvl>
+    <w:lvl w:ilvl="2" w:tplc="300A0005" w:tentative="1">
+      <w:start w:val="1"/>
+      <w:numFmt w:val="bullet"/>
+      <w:lvlText w:val=""/>
+      <w:lvlJc w:val="left"/>
+      <w:pPr>
+        <w:ind w:left="2160" w:hanging="360"/>
+      </w:pPr>
+      <w:rPr>
+        <w:rFonts w:ascii="Wingdings" w:hAnsi="Wingdings" w:hint="default"/>
+      </w:rPr>
+    </w:lvl>
+    <w:lvl w:ilvl="3" w:tplc="300A0001" w:tentative="1">
+      <w:start w:val="1"/>
+      <w:numFmt w:val="bullet"/>
+      <w:lvlText w:val=""/>
+      <w:lvlJc w:val="left"/>
+      <w:pPr>
+        <w:ind w:left="2880" w:hanging="360"/>
+      </w:pPr>
+      <w:rPr>
+        <w:rFonts w:ascii="Symbol" w:hAnsi="Symbol" w:hint="default"/>
+      </w:rPr>
+    </w:lvl>
+    <w:lvl w:ilvl="4" w:tplc="300A0003" w:tentative="1">
+      <w:start w:val="1"/>
+      <w:numFmt w:val="bullet"/>
+      <w:lvlText w:val="o"/>
+      <w:lvlJc w:val="left"/>
+      <w:pPr>
+        <w:ind w:left="3600" w:hanging="360"/>
+      </w:pPr>
+      <w:rPr>
+        <w:rFonts w:ascii="Courier New" w:hAnsi="Courier New" w:cs="Courier New" w:hint="default"/>
+      </w:rPr>
+    </w:lvl>
+    <w:lvl w:ilvl="5" w:tplc="300A0005" w:tentative="1">
+      <w:start w:val="1"/>
+      <w:numFmt w:val="bullet"/>
+      <w:lvlText w:val=""/>
+      <w:lvlJc w:val="left"/>
+      <w:pPr>
+        <w:ind w:left="4320" w:hanging="360"/>
+      </w:pPr>
+      <w:rPr>
+        <w:rFonts w:ascii="Wingdings" w:hAnsi="Wingdings" w:hint="default"/>
+      </w:rPr>
+    </w:lvl>
+    <w:lvl w:ilvl="6" w:tplc="300A0001" w:tentative="1">
+      <w:start w:val="1"/>
+      <w:numFmt w:val="bullet"/>
+      <w:lvlText w:val=""/>
+      <w:lvlJc w:val="left"/>
+      <w:pPr>
+        <w:ind w:left="5040" w:hanging="360"/>
+      </w:pPr>
+      <w:rPr>
+        <w:rFonts w:ascii="Symbol" w:hAnsi="Symbol" w:hint="default"/>
+      </w:rPr>
+    </w:lvl>
+    <w:lvl w:ilvl="7" w:tplc="300A0003" w:tentative="1">
+      <w:start w:val="1"/>
+      <w:numFmt w:val="bullet"/>
+      <w:lvlText w:val="o"/>
+      <w:lvlJc w:val="left"/>
+      <w:pPr>
+        <w:ind w:left="5760" w:hanging="360"/>
+      </w:pPr>
+      <w:rPr>
+        <w:rFonts w:ascii="Courier New" w:hAnsi="Courier New" w:cs="Courier New" w:hint="default"/>
+      </w:rPr>
+    </w:lvl>
+    <w:lvl w:ilvl="8" w:tplc="300A0005" w:tentative="1">
+      <w:start w:val="1"/>
+      <w:numFmt w:val="bullet"/>
+      <w:lvlText w:val=""/>
+      <w:lvlJc w:val="left"/>
+      <w:pPr>
+        <w:ind w:left="6480" w:hanging="360"/>
+      </w:pPr>
+      <w:rPr>
+        <w:rFonts w:ascii="Wingdings" w:hAnsi="Wingdings" w:hint="default"/>
+      </w:rPr>
+    </w:lvl>
+  </w:abstractNum>
+  <w:abstractNum w:abstractNumId="12" w15:restartNumberingAfterBreak="0">
     <w:nsid w:val="58A445AB"/>
     <w:multiLevelType w:val="multilevel"/>
     <w:tmpl w:val="D8CA7264"/>
@@ -995,7 +2365,7 @@
       </w:rPr>
     </w:lvl>
   </w:abstractNum>
-  <w:abstractNum w:abstractNumId="6" w15:restartNumberingAfterBreak="0">
+  <w:abstractNum w:abstractNumId="13" w15:restartNumberingAfterBreak="0">
     <w:nsid w:val="5C672773"/>
     <w:multiLevelType w:val="multilevel"/>
     <w:tmpl w:val="6298EB76"/>
@@ -1108,7 +2478,7 @@
       </w:rPr>
     </w:lvl>
   </w:abstractNum>
-  <w:abstractNum w:abstractNumId="7" w15:restartNumberingAfterBreak="0">
+  <w:abstractNum w:abstractNumId="14" w15:restartNumberingAfterBreak="0">
     <w:nsid w:val="68F13662"/>
     <w:multiLevelType w:val="hybridMultilevel"/>
     <w:tmpl w:val="069AB914"/>
@@ -1194,7 +2564,7 @@
       </w:pPr>
     </w:lvl>
   </w:abstractNum>
-  <w:abstractNum w:abstractNumId="8" w15:restartNumberingAfterBreak="0">
+  <w:abstractNum w:abstractNumId="15" w15:restartNumberingAfterBreak="0">
     <w:nsid w:val="70A52B34"/>
     <w:multiLevelType w:val="multilevel"/>
     <w:tmpl w:val="2E0497EA"/>
@@ -1307,7 +2677,7 @@
       </w:rPr>
     </w:lvl>
   </w:abstractNum>
-  <w:abstractNum w:abstractNumId="9" w15:restartNumberingAfterBreak="0">
+  <w:abstractNum w:abstractNumId="16" w15:restartNumberingAfterBreak="0">
     <w:nsid w:val="7418153E"/>
     <w:multiLevelType w:val="multilevel"/>
     <w:tmpl w:val="30A0D608"/>
@@ -1424,31 +2794,52 @@
     <w:abstractNumId w:val="0"/>
   </w:num>
   <w:num w:numId="2">
+    <w:abstractNumId w:val="4"/>
+  </w:num>
+  <w:num w:numId="3">
+    <w:abstractNumId w:val="13"/>
+  </w:num>
+  <w:num w:numId="4">
+    <w:abstractNumId w:val="12"/>
+  </w:num>
+  <w:num w:numId="5">
+    <w:abstractNumId w:val="15"/>
+  </w:num>
+  <w:num w:numId="6">
+    <w:abstractNumId w:val="10"/>
+  </w:num>
+  <w:num w:numId="7">
+    <w:abstractNumId w:val="6"/>
+  </w:num>
+  <w:num w:numId="8">
+    <w:abstractNumId w:val="16"/>
+  </w:num>
+  <w:num w:numId="9">
     <w:abstractNumId w:val="2"/>
   </w:num>
-  <w:num w:numId="3">
-    <w:abstractNumId w:val="6"/>
+  <w:num w:numId="10">
+    <w:abstractNumId w:val="14"/>
   </w:num>
-  <w:num w:numId="4">
+  <w:num w:numId="11">
+    <w:abstractNumId w:val="8"/>
+  </w:num>
+  <w:num w:numId="12">
+    <w:abstractNumId w:val="11"/>
+  </w:num>
+  <w:num w:numId="13">
     <w:abstractNumId w:val="5"/>
   </w:num>
-  <w:num w:numId="5">
-    <w:abstractNumId w:val="8"/>
-  </w:num>
-  <w:num w:numId="6">
-    <w:abstractNumId w:val="4"/>
-  </w:num>
-  <w:num w:numId="7">
-    <w:abstractNumId w:val="3"/>
-  </w:num>
-  <w:num w:numId="8">
+  <w:num w:numId="14">
     <w:abstractNumId w:val="9"/>
   </w:num>
-  <w:num w:numId="9">
+  <w:num w:numId="15">
+    <w:abstractNumId w:val="7"/>
+  </w:num>
+  <w:num w:numId="16">
     <w:abstractNumId w:val="1"/>
   </w:num>
-  <w:num w:numId="10">
-    <w:abstractNumId w:val="7"/>
+  <w:num w:numId="17">
+    <w:abstractNumId w:val="3"/>
   </w:num>
 </w:numbering>
 </file>
@@ -1478,7 +2869,7 @@
       </w:pPr>
     </w:pPrDefault>
   </w:docDefaults>
-  <w:latentStyles w:defLockedState="0" w:defUIPriority="99" w:defSemiHidden="0" w:defUnhideWhenUsed="0" w:defQFormat="0" w:count="375">
+  <w:latentStyles w:defLockedState="0" w:defUIPriority="99" w:defSemiHidden="0" w:defUnhideWhenUsed="0" w:defQFormat="0" w:count="376">
     <w:lsdException w:name="Normal" w:uiPriority="0" w:qFormat="1"/>
     <w:lsdException w:name="heading 1" w:uiPriority="9" w:qFormat="1"/>
     <w:lsdException w:name="heading 2" w:semiHidden="1" w:uiPriority="9" w:unhideWhenUsed="1" w:qFormat="1"/>
@@ -1584,7 +2975,6 @@
     <w:lsdException w:name="HTML Sample" w:semiHidden="1" w:unhideWhenUsed="1"/>
     <w:lsdException w:name="HTML Typewriter" w:semiHidden="1" w:unhideWhenUsed="1"/>
     <w:lsdException w:name="HTML Variable" w:semiHidden="1" w:unhideWhenUsed="1"/>
-    <w:lsdException w:name="Normal Table" w:semiHidden="1" w:unhideWhenUsed="1"/>
     <w:lsdException w:name="annotation subject" w:semiHidden="1" w:unhideWhenUsed="1"/>
     <w:lsdException w:name="No List" w:semiHidden="1" w:unhideWhenUsed="1"/>
     <w:lsdException w:name="Outline List 1" w:semiHidden="1" w:unhideWhenUsed="1"/>
@@ -1627,11 +3017,8 @@
     <w:lsdException w:name="Table Contemporary" w:semiHidden="1" w:unhideWhenUsed="1"/>
     <w:lsdException w:name="Table Elegant" w:semiHidden="1" w:unhideWhenUsed="1"/>
     <w:lsdException w:name="Table Professional" w:semiHidden="1" w:unhideWhenUsed="1"/>
-    <w:lsdException w:name="Table Subtle 1" w:semiHidden="1" w:unhideWhenUsed="1"/>
     <w:lsdException w:name="Table Subtle 2" w:semiHidden="1" w:unhideWhenUsed="1"/>
     <w:lsdException w:name="Table Web 1" w:semiHidden="1" w:unhideWhenUsed="1"/>
-    <w:lsdException w:name="Table Web 2" w:semiHidden="1" w:unhideWhenUsed="1"/>
-    <w:lsdException w:name="Table Web 3" w:semiHidden="1" w:unhideWhenUsed="1"/>
     <w:lsdException w:name="Balloon Text" w:semiHidden="1" w:unhideWhenUsed="1"/>
     <w:lsdException w:name="Table Grid" w:uiPriority="39"/>
     <w:lsdException w:name="Table Theme" w:semiHidden="1" w:unhideWhenUsed="1"/>
@@ -1854,12 +3241,13 @@
     <w:lsdException w:name="Smart Hyperlink" w:semiHidden="1" w:unhideWhenUsed="1"/>
     <w:lsdException w:name="Hashtag" w:semiHidden="1" w:unhideWhenUsed="1"/>
     <w:lsdException w:name="Unresolved Mention" w:semiHidden="1" w:unhideWhenUsed="1"/>
+    <w:lsdException w:name="Smart Link" w:semiHidden="1" w:unhideWhenUsed="1"/>
   </w:latentStyles>
   <w:style w:type="paragraph" w:default="1" w:styleId="Normal">
     <w:name w:val="Normal"/>
     <w:qFormat/>
   </w:style>
-  <w:style w:type="paragraph" w:styleId="Heading1">
+  <w:style w:type="paragraph" w:styleId="Ttulo1">
     <w:name w:val="heading 1"/>
     <w:basedOn w:val="Normal"/>
     <w:next w:val="Normal"/>
@@ -1876,7 +3264,7 @@
       <w:szCs w:val="40"/>
     </w:rPr>
   </w:style>
-  <w:style w:type="paragraph" w:styleId="Heading2">
+  <w:style w:type="paragraph" w:styleId="Ttulo2">
     <w:name w:val="heading 2"/>
     <w:basedOn w:val="Normal"/>
     <w:next w:val="Normal"/>
@@ -1894,7 +3282,7 @@
       <w:szCs w:val="32"/>
     </w:rPr>
   </w:style>
-  <w:style w:type="paragraph" w:styleId="Heading3">
+  <w:style w:type="paragraph" w:styleId="Ttulo3">
     <w:name w:val="heading 3"/>
     <w:basedOn w:val="Normal"/>
     <w:next w:val="Normal"/>
@@ -1914,7 +3302,7 @@
       <w:szCs w:val="28"/>
     </w:rPr>
   </w:style>
-  <w:style w:type="paragraph" w:styleId="Heading4">
+  <w:style w:type="paragraph" w:styleId="Ttulo4">
     <w:name w:val="heading 4"/>
     <w:basedOn w:val="Normal"/>
     <w:next w:val="Normal"/>
@@ -1934,7 +3322,7 @@
       <w:szCs w:val="24"/>
     </w:rPr>
   </w:style>
-  <w:style w:type="paragraph" w:styleId="Heading5">
+  <w:style w:type="paragraph" w:styleId="Ttulo5">
     <w:name w:val="heading 5"/>
     <w:basedOn w:val="Normal"/>
     <w:next w:val="Normal"/>
@@ -1952,7 +3340,7 @@
       <w:color w:val="666666"/>
     </w:rPr>
   </w:style>
-  <w:style w:type="paragraph" w:styleId="Heading6">
+  <w:style w:type="paragraph" w:styleId="Ttulo6">
     <w:name w:val="heading 6"/>
     <w:basedOn w:val="Normal"/>
     <w:next w:val="Normal"/>
@@ -1971,13 +3359,13 @@
       <w:color w:val="666666"/>
     </w:rPr>
   </w:style>
-  <w:style w:type="character" w:default="1" w:styleId="DefaultParagraphFont">
+  <w:style w:type="character" w:default="1" w:styleId="Fuentedeprrafopredeter">
     <w:name w:val="Default Paragraph Font"/>
     <w:uiPriority w:val="1"/>
     <w:semiHidden/>
     <w:unhideWhenUsed/>
   </w:style>
-  <w:style w:type="table" w:default="1" w:styleId="TableNormal">
+  <w:style w:type="table" w:default="1" w:styleId="Tablanormal">
     <w:name w:val="Normal Table"/>
     <w:uiPriority w:val="99"/>
     <w:semiHidden/>
@@ -1992,17 +3380,17 @@
       </w:tblCellMar>
     </w:tblPr>
   </w:style>
-  <w:style w:type="numbering" w:default="1" w:styleId="NoList">
+  <w:style w:type="numbering" w:default="1" w:styleId="Sinlista">
     <w:name w:val="No List"/>
     <w:uiPriority w:val="99"/>
     <w:semiHidden/>
     <w:unhideWhenUsed/>
   </w:style>
-  <w:style w:type="paragraph" w:styleId="Title">
+  <w:style w:type="paragraph" w:styleId="Ttulo">
     <w:name w:val="Title"/>
     <w:basedOn w:val="Normal"/>
     <w:next w:val="Normal"/>
-    <w:link w:val="TitleChar"/>
+    <w:link w:val="TtuloCar"/>
     <w:uiPriority w:val="10"/>
     <w:qFormat/>
     <w:pPr>
@@ -2015,7 +3403,7 @@
       <w:szCs w:val="52"/>
     </w:rPr>
   </w:style>
-  <w:style w:type="paragraph" w:styleId="Subtitle">
+  <w:style w:type="paragraph" w:styleId="Subttulo">
     <w:name w:val="Subtitle"/>
     <w:basedOn w:val="Normal"/>
     <w:next w:val="Normal"/>
@@ -2032,10 +3420,10 @@
       <w:szCs w:val="30"/>
     </w:rPr>
   </w:style>
-  <w:style w:type="character" w:customStyle="1" w:styleId="TitleChar">
-    <w:name w:val="Title Char"/>
-    <w:basedOn w:val="DefaultParagraphFont"/>
-    <w:link w:val="Title"/>
+  <w:style w:type="character" w:customStyle="1" w:styleId="TtuloCar">
+    <w:name w:val="Título Car"/>
+    <w:basedOn w:val="Fuentedeprrafopredeter"/>
+    <w:link w:val="Ttulo"/>
     <w:uiPriority w:val="10"/>
     <w:rsid w:val="00902FB0"/>
     <w:rPr>
@@ -2043,7 +3431,7 @@
       <w:szCs w:val="52"/>
     </w:rPr>
   </w:style>
-  <w:style w:type="paragraph" w:styleId="ListParagraph">
+  <w:style w:type="paragraph" w:styleId="Prrafodelista">
     <w:name w:val="List Paragraph"/>
     <w:basedOn w:val="Normal"/>
     <w:uiPriority w:val="34"/>

</xml_diff>